<commit_message>
update meeting minute 3
</commit_message>
<xml_diff>
--- a/PROJECT-REPORT/Meeting minute 3.docx
+++ b/PROJECT-REPORT/Meeting minute 3.docx
@@ -4,6 +4,7 @@
   <w:body>
     <w:p>
       <w:pPr>
+        <w:jc w:val="center"/>
         <w:rPr>
           <w:rFonts w:hint="default" w:ascii="Consolas" w:hAnsi="Consolas" w:cs="Consolas"/>
           <w:sz w:val="24"/>
@@ -11,205 +12,205 @@
           <w:lang w:val="en-US"/>
         </w:rPr>
       </w:pPr>
-      <w:r>
-        <w:rPr>
-          <w:rFonts w:hint="default" w:ascii="Consolas" w:hAnsi="Consolas" w:cs="Consolas"/>
-          <w:sz w:val="24"/>
-          <w:szCs w:val="24"/>
-          <w:lang w:val="en-US"/>
-        </w:rPr>
-        <w:t>Meeting minute 3</w:t>
-      </w:r>
-    </w:p>
-    <w:p>
-      <w:pPr>
-        <w:rPr>
-          <w:rFonts w:hint="default" w:ascii="Consolas" w:hAnsi="Consolas" w:cs="Consolas"/>
-          <w:sz w:val="24"/>
-          <w:szCs w:val="24"/>
-          <w:lang w:val="en-US"/>
-        </w:rPr>
-      </w:pPr>
-      <w:r>
-        <w:rPr>
-          <w:rFonts w:hint="default" w:ascii="Consolas" w:hAnsi="Consolas" w:cs="Consolas"/>
-          <w:sz w:val="24"/>
-          <w:szCs w:val="24"/>
-          <w:lang w:val="en-US"/>
-        </w:rPr>
-        <w:t>Date: Friday 21th September 23, 2018</w:t>
-      </w:r>
-    </w:p>
-    <w:p>
-      <w:pPr>
-        <w:rPr>
-          <w:rFonts w:hint="default" w:ascii="Consolas" w:hAnsi="Consolas" w:cs="Consolas"/>
-          <w:sz w:val="24"/>
-          <w:szCs w:val="24"/>
-          <w:lang w:val="en-US"/>
-        </w:rPr>
-      </w:pPr>
-    </w:p>
-    <w:p>
-      <w:pPr>
-        <w:rPr>
-          <w:rFonts w:hint="default" w:ascii="Consolas" w:hAnsi="Consolas" w:cs="Consolas"/>
-          <w:sz w:val="24"/>
-          <w:szCs w:val="24"/>
-          <w:lang w:val="en-US"/>
-        </w:rPr>
-      </w:pPr>
-      <w:r>
-        <w:rPr>
-          <w:rFonts w:hint="default" w:ascii="Consolas" w:hAnsi="Consolas" w:cs="Consolas"/>
-          <w:sz w:val="24"/>
-          <w:szCs w:val="24"/>
-          <w:lang w:val="en-US"/>
-        </w:rPr>
-        <w:t>Attendees:</w:t>
-      </w:r>
-    </w:p>
-    <w:p>
-      <w:pPr>
-        <w:numPr>
-          <w:ilvl w:val="0"/>
-          <w:numId w:val="1"/>
-        </w:numPr>
-        <w:ind w:left="420" w:leftChars="0" w:hanging="420" w:firstLineChars="0"/>
-        <w:rPr>
-          <w:rFonts w:hint="default" w:ascii="Consolas" w:hAnsi="Consolas" w:cs="Consolas"/>
-          <w:sz w:val="24"/>
-          <w:szCs w:val="24"/>
-          <w:lang w:val="en-US"/>
-        </w:rPr>
-      </w:pPr>
-      <w:r>
-        <w:rPr>
-          <w:rFonts w:hint="default" w:ascii="Consolas" w:hAnsi="Consolas" w:eastAsia="Consolas" w:cs="Consolas"/>
-          <w:i w:val="0"/>
-          <w:caps w:val="0"/>
-          <w:color w:val="24292E"/>
-          <w:spacing w:val="0"/>
-          <w:sz w:val="24"/>
-          <w:szCs w:val="24"/>
-          <w:shd w:val="clear" w:fill="FFFFFF"/>
-        </w:rPr>
-        <w:t>Hiển</w:t>
-      </w:r>
-    </w:p>
-    <w:p>
-      <w:pPr>
-        <w:numPr>
-          <w:ilvl w:val="0"/>
-          <w:numId w:val="1"/>
-        </w:numPr>
-        <w:ind w:left="420" w:leftChars="0" w:hanging="420" w:firstLineChars="0"/>
-        <w:rPr>
-          <w:rFonts w:hint="default" w:ascii="Consolas" w:hAnsi="Consolas" w:cs="Consolas"/>
-          <w:sz w:val="24"/>
-          <w:szCs w:val="24"/>
-          <w:lang w:val="en-US"/>
-        </w:rPr>
-      </w:pPr>
-      <w:r>
-        <w:rPr>
-          <w:rFonts w:hint="default" w:ascii="Consolas" w:hAnsi="Consolas" w:eastAsia="Consolas" w:cs="Consolas"/>
-          <w:i w:val="0"/>
-          <w:caps w:val="0"/>
-          <w:color w:val="24292E"/>
-          <w:spacing w:val="0"/>
-          <w:sz w:val="24"/>
-          <w:szCs w:val="24"/>
-          <w:shd w:val="clear" w:fill="FFFFFF"/>
-        </w:rPr>
-        <w:t xml:space="preserve">Cơ </w:t>
-      </w:r>
-    </w:p>
-    <w:p>
-      <w:pPr>
-        <w:numPr>
-          <w:ilvl w:val="0"/>
-          <w:numId w:val="1"/>
-        </w:numPr>
-        <w:ind w:left="420" w:leftChars="0" w:hanging="420" w:firstLineChars="0"/>
-        <w:rPr>
-          <w:rFonts w:hint="default" w:ascii="Consolas" w:hAnsi="Consolas" w:cs="Consolas"/>
-          <w:sz w:val="24"/>
-          <w:szCs w:val="24"/>
-          <w:lang w:val="en-US"/>
-        </w:rPr>
-      </w:pPr>
-      <w:r>
-        <w:rPr>
-          <w:rFonts w:hint="default" w:ascii="Consolas" w:hAnsi="Consolas" w:eastAsia="Consolas" w:cs="Consolas"/>
-          <w:i w:val="0"/>
-          <w:caps w:val="0"/>
-          <w:color w:val="24292E"/>
-          <w:spacing w:val="0"/>
-          <w:sz w:val="24"/>
-          <w:szCs w:val="24"/>
-          <w:shd w:val="clear" w:fill="FFFFFF"/>
-        </w:rPr>
-        <w:t xml:space="preserve">Duy </w:t>
-      </w:r>
-    </w:p>
-    <w:p>
-      <w:pPr>
-        <w:numPr>
-          <w:ilvl w:val="0"/>
-          <w:numId w:val="1"/>
-        </w:numPr>
-        <w:ind w:left="420" w:leftChars="0" w:hanging="420" w:firstLineChars="0"/>
-        <w:rPr>
-          <w:rFonts w:hint="default" w:ascii="Consolas" w:hAnsi="Consolas" w:cs="Consolas"/>
-          <w:sz w:val="24"/>
-          <w:szCs w:val="24"/>
-          <w:lang w:val="en-US"/>
-        </w:rPr>
-      </w:pPr>
-      <w:r>
-        <w:rPr>
-          <w:rFonts w:hint="default" w:ascii="Consolas" w:hAnsi="Consolas" w:eastAsia="Consolas" w:cs="Consolas"/>
-          <w:i w:val="0"/>
-          <w:caps w:val="0"/>
-          <w:color w:val="24292E"/>
-          <w:spacing w:val="0"/>
-          <w:sz w:val="24"/>
-          <w:szCs w:val="24"/>
-          <w:shd w:val="clear" w:fill="FFFFFF"/>
-        </w:rPr>
-        <w:t>Chương</w:t>
-      </w:r>
-    </w:p>
-    <w:p>
-      <w:pPr>
-        <w:numPr>
-          <w:ilvl w:val="0"/>
-          <w:numId w:val="1"/>
-        </w:numPr>
-        <w:ind w:left="420" w:leftChars="0" w:hanging="420" w:firstLineChars="0"/>
-        <w:rPr>
-          <w:rFonts w:hint="default" w:ascii="Consolas" w:hAnsi="Consolas" w:cs="Consolas"/>
-          <w:sz w:val="24"/>
-          <w:szCs w:val="24"/>
-          <w:lang w:val="en-US"/>
-        </w:rPr>
-      </w:pPr>
-      <w:r>
-        <w:rPr>
-          <w:rFonts w:hint="default" w:ascii="Consolas" w:hAnsi="Consolas" w:eastAsia="Consolas" w:cs="Consolas"/>
-          <w:i w:val="0"/>
-          <w:caps w:val="0"/>
-          <w:color w:val="24292E"/>
-          <w:spacing w:val="0"/>
-          <w:sz w:val="24"/>
-          <w:szCs w:val="24"/>
-          <w:shd w:val="clear" w:fill="FFFFFF"/>
-        </w:rPr>
-        <w:t>Nhân</w:t>
-      </w:r>
       <w:bookmarkStart w:id="0" w:name="_GoBack"/>
       <w:bookmarkEnd w:id="0"/>
+      <w:r>
+        <w:rPr>
+          <w:rFonts w:hint="default" w:ascii="Consolas" w:hAnsi="Consolas" w:cs="Consolas"/>
+          <w:sz w:val="24"/>
+          <w:szCs w:val="24"/>
+          <w:lang w:val="en-US"/>
+        </w:rPr>
+        <w:t>Meeting minute 3</w:t>
+      </w:r>
+    </w:p>
+    <w:p>
+      <w:pPr>
+        <w:rPr>
+          <w:rFonts w:hint="default" w:ascii="Consolas" w:hAnsi="Consolas" w:cs="Consolas"/>
+          <w:sz w:val="24"/>
+          <w:szCs w:val="24"/>
+          <w:lang w:val="en-US"/>
+        </w:rPr>
+      </w:pPr>
+      <w:r>
+        <w:rPr>
+          <w:rFonts w:hint="default" w:ascii="Consolas" w:hAnsi="Consolas" w:cs="Consolas"/>
+          <w:sz w:val="24"/>
+          <w:szCs w:val="24"/>
+          <w:lang w:val="en-US"/>
+        </w:rPr>
+        <w:t>Date: Friday 21th September 23, 2018</w:t>
+      </w:r>
+    </w:p>
+    <w:p>
+      <w:pPr>
+        <w:rPr>
+          <w:rFonts w:hint="default" w:ascii="Consolas" w:hAnsi="Consolas" w:cs="Consolas"/>
+          <w:sz w:val="24"/>
+          <w:szCs w:val="24"/>
+          <w:lang w:val="en-US"/>
+        </w:rPr>
+      </w:pPr>
+    </w:p>
+    <w:p>
+      <w:pPr>
+        <w:rPr>
+          <w:rFonts w:hint="default" w:ascii="Consolas" w:hAnsi="Consolas" w:cs="Consolas"/>
+          <w:sz w:val="24"/>
+          <w:szCs w:val="24"/>
+          <w:lang w:val="en-US"/>
+        </w:rPr>
+      </w:pPr>
+      <w:r>
+        <w:rPr>
+          <w:rFonts w:hint="default" w:ascii="Consolas" w:hAnsi="Consolas" w:cs="Consolas"/>
+          <w:sz w:val="24"/>
+          <w:szCs w:val="24"/>
+          <w:lang w:val="en-US"/>
+        </w:rPr>
+        <w:t>Attendees:</w:t>
+      </w:r>
+    </w:p>
+    <w:p>
+      <w:pPr>
+        <w:numPr>
+          <w:ilvl w:val="0"/>
+          <w:numId w:val="1"/>
+        </w:numPr>
+        <w:ind w:left="420" w:leftChars="0" w:hanging="420" w:firstLineChars="0"/>
+        <w:rPr>
+          <w:rFonts w:hint="default" w:ascii="Consolas" w:hAnsi="Consolas" w:cs="Consolas"/>
+          <w:sz w:val="24"/>
+          <w:szCs w:val="24"/>
+          <w:lang w:val="en-US"/>
+        </w:rPr>
+      </w:pPr>
+      <w:r>
+        <w:rPr>
+          <w:rFonts w:hint="default" w:ascii="Consolas" w:hAnsi="Consolas" w:eastAsia="Consolas" w:cs="Consolas"/>
+          <w:i w:val="0"/>
+          <w:caps w:val="0"/>
+          <w:color w:val="24292E"/>
+          <w:spacing w:val="0"/>
+          <w:sz w:val="24"/>
+          <w:szCs w:val="24"/>
+          <w:shd w:val="clear" w:fill="FFFFFF"/>
+        </w:rPr>
+        <w:t>Hiển</w:t>
+      </w:r>
+    </w:p>
+    <w:p>
+      <w:pPr>
+        <w:numPr>
+          <w:ilvl w:val="0"/>
+          <w:numId w:val="1"/>
+        </w:numPr>
+        <w:ind w:left="420" w:leftChars="0" w:hanging="420" w:firstLineChars="0"/>
+        <w:rPr>
+          <w:rFonts w:hint="default" w:ascii="Consolas" w:hAnsi="Consolas" w:cs="Consolas"/>
+          <w:sz w:val="24"/>
+          <w:szCs w:val="24"/>
+          <w:lang w:val="en-US"/>
+        </w:rPr>
+      </w:pPr>
+      <w:r>
+        <w:rPr>
+          <w:rFonts w:hint="default" w:ascii="Consolas" w:hAnsi="Consolas" w:eastAsia="Consolas" w:cs="Consolas"/>
+          <w:i w:val="0"/>
+          <w:caps w:val="0"/>
+          <w:color w:val="24292E"/>
+          <w:spacing w:val="0"/>
+          <w:sz w:val="24"/>
+          <w:szCs w:val="24"/>
+          <w:shd w:val="clear" w:fill="FFFFFF"/>
+        </w:rPr>
+        <w:t xml:space="preserve">Cơ </w:t>
+      </w:r>
+    </w:p>
+    <w:p>
+      <w:pPr>
+        <w:numPr>
+          <w:ilvl w:val="0"/>
+          <w:numId w:val="1"/>
+        </w:numPr>
+        <w:ind w:left="420" w:leftChars="0" w:hanging="420" w:firstLineChars="0"/>
+        <w:rPr>
+          <w:rFonts w:hint="default" w:ascii="Consolas" w:hAnsi="Consolas" w:cs="Consolas"/>
+          <w:sz w:val="24"/>
+          <w:szCs w:val="24"/>
+          <w:lang w:val="en-US"/>
+        </w:rPr>
+      </w:pPr>
+      <w:r>
+        <w:rPr>
+          <w:rFonts w:hint="default" w:ascii="Consolas" w:hAnsi="Consolas" w:eastAsia="Consolas" w:cs="Consolas"/>
+          <w:i w:val="0"/>
+          <w:caps w:val="0"/>
+          <w:color w:val="24292E"/>
+          <w:spacing w:val="0"/>
+          <w:sz w:val="24"/>
+          <w:szCs w:val="24"/>
+          <w:shd w:val="clear" w:fill="FFFFFF"/>
+        </w:rPr>
+        <w:t xml:space="preserve">Duy </w:t>
+      </w:r>
+    </w:p>
+    <w:p>
+      <w:pPr>
+        <w:numPr>
+          <w:ilvl w:val="0"/>
+          <w:numId w:val="1"/>
+        </w:numPr>
+        <w:ind w:left="420" w:leftChars="0" w:hanging="420" w:firstLineChars="0"/>
+        <w:rPr>
+          <w:rFonts w:hint="default" w:ascii="Consolas" w:hAnsi="Consolas" w:cs="Consolas"/>
+          <w:sz w:val="24"/>
+          <w:szCs w:val="24"/>
+          <w:lang w:val="en-US"/>
+        </w:rPr>
+      </w:pPr>
+      <w:r>
+        <w:rPr>
+          <w:rFonts w:hint="default" w:ascii="Consolas" w:hAnsi="Consolas" w:eastAsia="Consolas" w:cs="Consolas"/>
+          <w:i w:val="0"/>
+          <w:caps w:val="0"/>
+          <w:color w:val="24292E"/>
+          <w:spacing w:val="0"/>
+          <w:sz w:val="24"/>
+          <w:szCs w:val="24"/>
+          <w:shd w:val="clear" w:fill="FFFFFF"/>
+        </w:rPr>
+        <w:t>Chương</w:t>
+      </w:r>
+    </w:p>
+    <w:p>
+      <w:pPr>
+        <w:numPr>
+          <w:ilvl w:val="0"/>
+          <w:numId w:val="1"/>
+        </w:numPr>
+        <w:ind w:left="420" w:leftChars="0" w:hanging="420" w:firstLineChars="0"/>
+        <w:rPr>
+          <w:rFonts w:hint="default" w:ascii="Consolas" w:hAnsi="Consolas" w:cs="Consolas"/>
+          <w:sz w:val="24"/>
+          <w:szCs w:val="24"/>
+          <w:lang w:val="en-US"/>
+        </w:rPr>
+      </w:pPr>
+      <w:r>
+        <w:rPr>
+          <w:rFonts w:hint="default" w:ascii="Consolas" w:hAnsi="Consolas" w:eastAsia="Consolas" w:cs="Consolas"/>
+          <w:i w:val="0"/>
+          <w:caps w:val="0"/>
+          <w:color w:val="24292E"/>
+          <w:spacing w:val="0"/>
+          <w:sz w:val="24"/>
+          <w:szCs w:val="24"/>
+          <w:shd w:val="clear" w:fill="FFFFFF"/>
+        </w:rPr>
+        <w:t>Nhân</w:t>
+      </w:r>
     </w:p>
     <w:p>
       <w:pPr>
@@ -483,6 +484,7 @@
     <w:p>
       <w:pPr>
         <w:numPr>
+          <w:ilvl w:val="0"/>
           <w:numId w:val="0"/>
         </w:numPr>
         <w:ind w:leftChars="0"/>
@@ -502,6 +504,7 @@
     <w:p>
       <w:pPr>
         <w:numPr>
+          <w:ilvl w:val="0"/>
           <w:numId w:val="0"/>
         </w:numPr>
         <w:ind w:leftChars="0"/>
@@ -572,24 +575,26 @@
     <w:p>
       <w:pPr>
         <w:numPr>
-          <w:numId w:val="0"/>
-        </w:numPr>
-        <w:rPr>
-          <w:rFonts w:hint="default" w:ascii="Consolas" w:hAnsi="Consolas" w:eastAsia="Consolas" w:cs="Consolas"/>
-          <w:i w:val="0"/>
-          <w:caps w:val="0"/>
-          <w:color w:val="24292E"/>
-          <w:spacing w:val="0"/>
-          <w:sz w:val="24"/>
-          <w:szCs w:val="24"/>
-          <w:shd w:val="clear" w:fill="FFFFFF"/>
-          <w:lang w:val="en-US"/>
-        </w:rPr>
-      </w:pPr>
-    </w:p>
-    <w:p>
-      <w:pPr>
-        <w:numPr>
+          <w:ilvl w:val="0"/>
+          <w:numId w:val="0"/>
+        </w:numPr>
+        <w:rPr>
+          <w:rFonts w:hint="default" w:ascii="Consolas" w:hAnsi="Consolas" w:eastAsia="Consolas" w:cs="Consolas"/>
+          <w:i w:val="0"/>
+          <w:caps w:val="0"/>
+          <w:color w:val="24292E"/>
+          <w:spacing w:val="0"/>
+          <w:sz w:val="24"/>
+          <w:szCs w:val="24"/>
+          <w:shd w:val="clear" w:fill="FFFFFF"/>
+          <w:lang w:val="en-US"/>
+        </w:rPr>
+      </w:pPr>
+    </w:p>
+    <w:p>
+      <w:pPr>
+        <w:numPr>
+          <w:ilvl w:val="0"/>
           <w:numId w:val="0"/>
         </w:numPr>
         <w:rPr>
@@ -696,6 +701,7 @@
     <w:p>
       <w:pPr>
         <w:numPr>
+          <w:ilvl w:val="0"/>
           <w:numId w:val="0"/>
         </w:numPr>
         <w:ind w:leftChars="0"/>
@@ -715,6 +721,7 @@
     <w:p>
       <w:pPr>
         <w:numPr>
+          <w:ilvl w:val="0"/>
           <w:numId w:val="0"/>
         </w:numPr>
         <w:ind w:leftChars="0"/>
@@ -785,24 +792,26 @@
     <w:p>
       <w:pPr>
         <w:numPr>
-          <w:numId w:val="0"/>
-        </w:numPr>
-        <w:rPr>
-          <w:rFonts w:hint="default" w:ascii="Consolas" w:hAnsi="Consolas" w:eastAsia="Consolas" w:cs="Consolas"/>
-          <w:i w:val="0"/>
-          <w:caps w:val="0"/>
-          <w:color w:val="24292E"/>
-          <w:spacing w:val="0"/>
-          <w:sz w:val="24"/>
-          <w:szCs w:val="24"/>
-          <w:shd w:val="clear" w:fill="FFFFFF"/>
-          <w:lang w:val="en-US"/>
-        </w:rPr>
-      </w:pPr>
-    </w:p>
-    <w:p>
-      <w:pPr>
-        <w:numPr>
+          <w:ilvl w:val="0"/>
+          <w:numId w:val="0"/>
+        </w:numPr>
+        <w:rPr>
+          <w:rFonts w:hint="default" w:ascii="Consolas" w:hAnsi="Consolas" w:eastAsia="Consolas" w:cs="Consolas"/>
+          <w:i w:val="0"/>
+          <w:caps w:val="0"/>
+          <w:color w:val="24292E"/>
+          <w:spacing w:val="0"/>
+          <w:sz w:val="24"/>
+          <w:szCs w:val="24"/>
+          <w:shd w:val="clear" w:fill="FFFFFF"/>
+          <w:lang w:val="en-US"/>
+        </w:rPr>
+      </w:pPr>
+    </w:p>
+    <w:p>
+      <w:pPr>
+        <w:numPr>
+          <w:ilvl w:val="0"/>
           <w:numId w:val="0"/>
         </w:numPr>
         <w:rPr>
@@ -872,6 +881,7 @@
     <w:p>
       <w:pPr>
         <w:numPr>
+          <w:ilvl w:val="0"/>
           <w:numId w:val="0"/>
         </w:numPr>
         <w:ind w:leftChars="0"/>

</xml_diff>